<commit_message>
Added initial create_database.sql file
</commit_message>
<xml_diff>
--- a/Proposal for 13 ETL Homework Group 20.docx
+++ b/Proposal for 13 ETL Homework Group 20.docx
@@ -12,15 +12,7 @@
         <w:t>Group # 20</w:t>
       </w:r>
       <w:r>
-        <w:t xml:space="preserve"> (T-</w:t>
-      </w:r>
-      <w:proofErr w:type="spellStart"/>
-      <w:r>
-        <w:t>Th</w:t>
-      </w:r>
-      <w:proofErr w:type="spellEnd"/>
-      <w:r>
-        <w:t xml:space="preserve"> class)</w:t>
+        <w:t xml:space="preserve"> (T-Th class)</w:t>
       </w:r>
       <w:r>
         <w:tab/>
@@ -39,13 +31,8 @@
           <w:numId w:val="1"/>
         </w:numPr>
       </w:pPr>
-      <w:proofErr w:type="spellStart"/>
-      <w:r>
-        <w:t>Simran</w:t>
-      </w:r>
-      <w:proofErr w:type="spellEnd"/>
-      <w:r>
-        <w:t xml:space="preserve"> Kaur</w:t>
+      <w:r>
+        <w:t>Simran Kaur</w:t>
       </w:r>
     </w:p>
     <w:p>
@@ -79,10 +66,7 @@
     </w:p>
     <w:p>
       <w:r>
-        <w:t xml:space="preserve">We want to set up the data for </w:t>
-      </w:r>
-      <w:r>
-        <w:t xml:space="preserve">alternative electric vehicle charging stations by state and for the registration of electric vehicles by state. </w:t>
+        <w:t xml:space="preserve">We want to set up the data for alternative electric vehicle charging stations by state and for the registration of electric vehicles by state. </w:t>
       </w:r>
     </w:p>
     <w:p>
@@ -191,15 +175,7 @@
     </w:p>
     <w:p>
       <w:r>
-        <w:t xml:space="preserve">T – Load into </w:t>
-      </w:r>
-      <w:proofErr w:type="spellStart"/>
-      <w:r>
-        <w:t>Jupyter</w:t>
-      </w:r>
-      <w:proofErr w:type="spellEnd"/>
-      <w:r>
-        <w:t xml:space="preserve"> Notebook.  </w:t>
+        <w:t xml:space="preserve">T – Load into Jupyter Notebook.  </w:t>
       </w:r>
     </w:p>
     <w:p>
@@ -211,7 +187,12 @@
         </w:numPr>
       </w:pPr>
       <w:r>
-        <w:t xml:space="preserve">Keep all columns from the registration.  </w:t>
+        <w:t>Keep the following</w:t>
+      </w:r>
+      <w:bookmarkStart w:id="0" w:name="_GoBack"/>
+      <w:bookmarkEnd w:id="0"/>
+      <w:r>
+        <w:t xml:space="preserve"> columns from the registration.  </w:t>
       </w:r>
     </w:p>
     <w:p>
@@ -279,36 +260,10 @@
         <w:t xml:space="preserve">L – </w:t>
       </w:r>
       <w:r>
-        <w:t xml:space="preserve">Build two tables in </w:t>
-      </w:r>
-      <w:proofErr w:type="spellStart"/>
-      <w:r>
-        <w:t>Postgres</w:t>
-      </w:r>
-      <w:proofErr w:type="spellEnd"/>
-      <w:r>
-        <w:t xml:space="preserve"> using </w:t>
-      </w:r>
-      <w:proofErr w:type="spellStart"/>
-      <w:r>
-        <w:t>PGAdmin</w:t>
-      </w:r>
-      <w:proofErr w:type="spellEnd"/>
-      <w:r>
-        <w:t xml:space="preserve"> and then load the tables using </w:t>
-      </w:r>
-      <w:proofErr w:type="spellStart"/>
-      <w:r>
-        <w:t>Jupyter</w:t>
-      </w:r>
-      <w:proofErr w:type="spellEnd"/>
-      <w:r>
-        <w:t xml:space="preserve"> Notebook</w:t>
-      </w:r>
-    </w:p>
-    <w:p>
-      <w:bookmarkStart w:id="0" w:name="_GoBack"/>
-      <w:bookmarkEnd w:id="0"/>
+        <w:t>Build two tables in Postgres using PGAdmin and then load the tables using Jupyter Notebook</w:t>
+      </w:r>
+    </w:p>
+    <w:p>
       <w:r>
         <w:rPr>
           <w:rStyle w:val="c-messageeditedlabel"/>

</xml_diff>